<commit_message>
Minor adk change. Added k-l recognition, but still unused
</commit_message>
<xml_diff>
--- a/估价函数.docx
+++ b/估价函数.docx
@@ -106,19 +106,7 @@
         <w:rPr>
           <w:rFonts w:hint="eastAsia"/>
         </w:rPr>
-        <w:t>检验是否适于分裂，</w:t>
-      </w:r>
-      <w:r>
-        <w:rPr>
-          <w:rFonts w:hint="eastAsia"/>
-        </w:rPr>
-        <w:t>若是则直接</w:t>
-      </w:r>
-      <w:r>
-        <w:rPr>
-          <w:rFonts w:hint="eastAsia"/>
-        </w:rPr>
-        <w:t>分裂</w:t>
+        <w:t>检验是否适于分裂，若是则直接分裂</w:t>
       </w:r>
     </w:p>
     <w:p>
@@ -138,11 +126,6 @@
       </w:r>
     </w:p>
     <w:p>
-      <w:pPr>
-        <w:rPr>
-          <w:rFonts w:hint="eastAsia"/>
-        </w:rPr>
-      </w:pPr>
       <w:r>
         <w:rPr>
           <w:rFonts w:hint="eastAsia"/>
@@ -155,7 +138,6 @@
       <w:pPr>
         <w:ind w:left="420" w:hanging="420"/>
         <w:rPr>
-          <w:rFonts w:hint="eastAsia"/>
           <w:b/>
           <w:bCs/>
         </w:rPr>
@@ -641,13 +623,7 @@
           <w:rPr>
             <w:rFonts w:ascii="Cambria Math" w:hAnsi="Cambria Math"/>
           </w:rPr>
-          <m:t>space</m:t>
-        </m:r>
-        <m:r>
-          <w:rPr>
-            <w:rFonts w:ascii="Cambria Math" w:hAnsi="Cambria Math"/>
-          </w:rPr>
-          <m:t>≤4.5</m:t>
+          <m:t>space≤4.5</m:t>
         </m:r>
       </m:oMath>
       <w:r>
@@ -661,13 +637,7 @@
           <w:rPr>
             <w:rFonts w:ascii="Cambria Math" w:hAnsi="Cambria Math"/>
           </w:rPr>
-          <m:t>space</m:t>
-        </m:r>
-        <m:r>
-          <w:rPr>
-            <w:rFonts w:ascii="Cambria Math" w:hAnsi="Cambria Math"/>
-          </w:rPr>
-          <m:t>≤</m:t>
+          <m:t>space≤</m:t>
         </m:r>
         <m:r>
           <w:rPr>
@@ -707,13 +677,7 @@
           <w:rPr>
             <w:rFonts w:ascii="Cambria Math" w:hAnsi="Cambria Math"/>
           </w:rPr>
-          <m:t>ans+=0.3</m:t>
-        </m:r>
-        <m:r>
-          <w:rPr>
-            <w:rFonts w:ascii="Cambria Math" w:hAnsi="Cambria Math"/>
-          </w:rPr>
-          <m:t>space</m:t>
+          <m:t>ans+=0.3space</m:t>
         </m:r>
       </m:oMath>
     </w:p>
@@ -804,13 +768,7 @@
           <w:rPr>
             <w:rFonts w:ascii="Cambria Math" w:hAnsi="Cambria Math"/>
           </w:rPr>
-          <m:t>space</m:t>
-        </m:r>
-        <m:r>
-          <w:rPr>
-            <w:rFonts w:ascii="Cambria Math" w:hAnsi="Cambria Math"/>
-          </w:rPr>
-          <m:t>≤10</m:t>
+          <m:t>space≤10</m:t>
         </m:r>
       </m:oMath>
       <w:r>
@@ -824,13 +782,7 @@
           <w:rPr>
             <w:rFonts w:ascii="Cambria Math" w:hAnsi="Cambria Math"/>
           </w:rPr>
-          <m:t>space</m:t>
-        </m:r>
-        <m:r>
-          <w:rPr>
-            <w:rFonts w:ascii="Cambria Math" w:hAnsi="Cambria Math"/>
-          </w:rPr>
-          <m:t>≤</m:t>
+          <m:t>space≤</m:t>
         </m:r>
         <m:sSub>
           <m:sSubPr>
@@ -958,13 +910,7 @@
               <w:rPr>
                 <w:rFonts w:ascii="Cambria Math" w:hAnsi="Cambria Math"/>
               </w:rPr>
-              <m:t>-</m:t>
-            </m:r>
-            <m:r>
-              <w:rPr>
-                <w:rFonts w:ascii="Cambria Math" w:hAnsi="Cambria Math"/>
-              </w:rPr>
-              <m:t>space</m:t>
+              <m:t>-space</m:t>
             </m:r>
           </m:e>
         </m:d>
@@ -980,13 +926,7 @@
           <w:rPr>
             <w:rFonts w:ascii="Cambria Math" w:hAnsi="Cambria Math"/>
           </w:rPr>
-          <m:t>ans+=0.2</m:t>
-        </m:r>
-        <m:r>
-          <w:rPr>
-            <w:rFonts w:ascii="Cambria Math" w:hAnsi="Cambria Math"/>
-          </w:rPr>
-          <m:t>space</m:t>
+          <m:t>ans+=0.2space</m:t>
         </m:r>
       </m:oMath>
       <w:r>
@@ -1066,13 +1006,7 @@
         <w:t>分两步</w:t>
       </w:r>
     </w:p>
-    <w:p>
-      <w:pPr>
-        <w:rPr>
-          <w:rFonts w:hint="eastAsia"/>
-        </w:rPr>
-      </w:pPr>
-    </w:p>
+    <w:p/>
     <w:p>
       <w:pPr>
         <w:ind w:left="420" w:hanging="420"/>
@@ -1968,6 +1902,16 @@
           <w:szCs w:val="32"/>
         </w:rPr>
         <w:t>目标分配</w:t>
+      </w:r>
+      <w:r>
+        <w:rPr>
+          <w:rFonts w:hint="eastAsia"/>
+          <w:b/>
+          <w:bCs/>
+          <w:sz w:val="28"/>
+          <w:szCs w:val="32"/>
+        </w:rPr>
+        <w:t>——物品</w:t>
       </w:r>
     </w:p>
     <w:p>
@@ -2893,6 +2837,303 @@
       </w:r>
     </w:p>
     <w:p/>
+    <w:p>
+      <w:pPr>
+        <w:ind w:left="420" w:hanging="420"/>
+        <w:rPr>
+          <w:b/>
+          <w:bCs/>
+          <w:sz w:val="28"/>
+          <w:szCs w:val="32"/>
+        </w:rPr>
+      </w:pPr>
+      <w:r>
+        <w:rPr>
+          <w:rFonts w:hint="eastAsia"/>
+          <w:b/>
+          <w:bCs/>
+          <w:sz w:val="28"/>
+          <w:szCs w:val="32"/>
+        </w:rPr>
+        <w:t>目标分配——</w:t>
+      </w:r>
+      <w:r>
+        <w:rPr>
+          <w:rFonts w:hint="eastAsia"/>
+          <w:b/>
+          <w:bCs/>
+          <w:sz w:val="28"/>
+          <w:szCs w:val="32"/>
+        </w:rPr>
+        <w:t>蛇</w:t>
+      </w:r>
+    </w:p>
+    <w:p>
+      <w:pPr>
+        <w:pStyle w:val="a8"/>
+        <w:numPr>
+          <w:ilvl w:val="0"/>
+          <w:numId w:val="10"/>
+        </w:numPr>
+        <w:ind w:firstLineChars="0"/>
+      </w:pPr>
+      <w:r>
+        <w:rPr>
+          <w:rFonts w:hint="eastAsia"/>
+        </w:rPr>
+        <w:t>代价</w:t>
+      </w:r>
+      <w:r>
+        <w:rPr>
+          <w:rFonts w:hint="eastAsia"/>
+        </w:rPr>
+        <w:t>定义在所有</w:t>
+      </w:r>
+      <m:oMath>
+        <m:r>
+          <w:rPr>
+            <w:rFonts w:ascii="Cambria Math" w:hAnsi="Cambria Math"/>
+          </w:rPr>
+          <m:t>(</m:t>
+        </m:r>
+        <m:r>
+          <w:rPr>
+            <w:rFonts w:ascii="Cambria Math" w:hAnsi="Cambria Math" w:hint="eastAsia"/>
+          </w:rPr>
+          <m:t>友方</m:t>
+        </m:r>
+        <m:r>
+          <w:rPr>
+            <w:rFonts w:ascii="Cambria Math" w:hAnsi="Cambria Math" w:hint="eastAsia"/>
+          </w:rPr>
+          <m:t>蛇</m:t>
+        </m:r>
+        <m:r>
+          <w:rPr>
+            <w:rFonts w:ascii="Cambria Math" w:hAnsi="Cambria Math"/>
+          </w:rPr>
+          <m:t>friend</m:t>
+        </m:r>
+        <m:r>
+          <w:rPr>
+            <w:rFonts w:ascii="Cambria Math" w:hAnsi="Cambria Math" w:hint="eastAsia"/>
+          </w:rPr>
+          <m:t>，</m:t>
+        </m:r>
+        <m:r>
+          <w:rPr>
+            <w:rFonts w:ascii="Cambria Math" w:hAnsi="Cambria Math" w:hint="eastAsia"/>
+          </w:rPr>
+          <m:t>对手蛇</m:t>
+        </m:r>
+        <m:r>
+          <w:rPr>
+            <w:rFonts w:ascii="Cambria Math" w:hAnsi="Cambria Math"/>
+          </w:rPr>
+          <m:t>enemy</m:t>
+        </m:r>
+        <m:r>
+          <w:rPr>
+            <w:rFonts w:ascii="Cambria Math" w:hAnsi="Cambria Math"/>
+          </w:rPr>
+          <m:t>)</m:t>
+        </m:r>
+      </m:oMath>
+      <w:r>
+        <w:rPr>
+          <w:rFonts w:hint="eastAsia"/>
+        </w:rPr>
+        <w:t>对上，代价</w:t>
+      </w:r>
+      <m:oMath>
+        <m:r>
+          <w:rPr>
+            <w:rFonts w:ascii="Cambria Math" w:hAnsi="Cambria Math"/>
+          </w:rPr>
+          <m:t>cost</m:t>
+        </m:r>
+      </m:oMath>
+      <w:r>
+        <w:rPr>
+          <w:rFonts w:hint="eastAsia"/>
+        </w:rPr>
+        <w:t>初始值为0</w:t>
+      </w:r>
+    </w:p>
+    <w:p>
+      <w:pPr>
+        <w:pStyle w:val="a8"/>
+        <w:numPr>
+          <w:ilvl w:val="0"/>
+          <w:numId w:val="10"/>
+        </w:numPr>
+        <w:ind w:firstLineChars="0"/>
+      </w:pPr>
+      <w:r>
+        <w:rPr>
+          <w:rFonts w:hint="eastAsia"/>
+        </w:rPr>
+        <w:t>只为当前无目标的</w:t>
+      </w:r>
+      <m:oMath>
+        <m:r>
+          <w:rPr>
+            <w:rFonts w:ascii="Cambria Math" w:hAnsi="Cambria Math"/>
+          </w:rPr>
+          <m:t>friend</m:t>
+        </m:r>
+      </m:oMath>
+      <w:r>
+        <w:rPr>
+          <w:rFonts w:hint="eastAsia"/>
+        </w:rPr>
+        <w:t>进行分配，只为长度小于等于4的</w:t>
+      </w:r>
+      <m:oMath>
+        <m:r>
+          <w:rPr>
+            <w:rFonts w:ascii="Cambria Math" w:hAnsi="Cambria Math"/>
+          </w:rPr>
+          <m:t>friend</m:t>
+        </m:r>
+      </m:oMath>
+      <w:r>
+        <w:rPr>
+          <w:rFonts w:hint="eastAsia"/>
+        </w:rPr>
+        <w:t>分配</w:t>
+      </w:r>
+    </w:p>
+    <w:p>
+      <w:pPr>
+        <w:pStyle w:val="a8"/>
+        <w:numPr>
+          <w:ilvl w:val="0"/>
+          <w:numId w:val="10"/>
+        </w:numPr>
+        <w:ind w:firstLineChars="0"/>
+      </w:pPr>
+      <w:r>
+        <w:rPr>
+          <w:rFonts w:hint="eastAsia"/>
+        </w:rPr>
+        <w:t>对</w:t>
+      </w:r>
+      <m:oMath>
+        <m:r>
+          <w:rPr>
+            <w:rFonts w:ascii="Cambria Math" w:hAnsi="Cambria Math"/>
+          </w:rPr>
+          <m:t>friend</m:t>
+        </m:r>
+      </m:oMath>
+      <w:r>
+        <w:rPr>
+          <w:rFonts w:hint="eastAsia"/>
+        </w:rPr>
+        <w:t>的长度1</w:t>
+      </w:r>
+      <w:r>
+        <w:t>~4</w:t>
+      </w:r>
+      <w:r>
+        <w:rPr>
+          <w:rFonts w:hint="eastAsia"/>
+        </w:rPr>
+        <w:t>，分别给予长度</w:t>
+      </w:r>
+      <m:oMath>
+        <m:r>
+          <w:rPr>
+            <w:rFonts w:ascii="Cambria Math" w:hAnsi="Cambria Math"/>
+          </w:rPr>
+          <m:t>cost</m:t>
+        </m:r>
+        <m:r>
+          <w:rPr>
+            <w:rFonts w:ascii="Cambria Math" w:hAnsi="Cambria Math"/>
+          </w:rPr>
+          <m:t>+=</m:t>
+        </m:r>
+        <m:r>
+          <w:rPr>
+            <w:rFonts w:ascii="微软雅黑" w:eastAsia="微软雅黑" w:hAnsi="微软雅黑" w:cs="微软雅黑" w:hint="eastAsia"/>
+          </w:rPr>
+          <m:t>-</m:t>
+        </m:r>
+        <m:r>
+          <w:rPr>
+            <w:rFonts w:ascii="Cambria Math" w:hAnsi="Cambria Math"/>
+          </w:rPr>
+          <m:t>3</m:t>
+        </m:r>
+        <m:r>
+          <w:rPr>
+            <w:rFonts w:ascii="Cambria Math" w:hAnsi="Cambria Math"/>
+          </w:rPr>
+          <m:t>,-</m:t>
+        </m:r>
+        <m:r>
+          <w:rPr>
+            <w:rFonts w:ascii="Cambria Math" w:hAnsi="Cambria Math"/>
+          </w:rPr>
+          <m:t>10</m:t>
+        </m:r>
+        <m:r>
+          <w:rPr>
+            <w:rFonts w:ascii="Cambria Math" w:hAnsi="Cambria Math"/>
+          </w:rPr>
+          <m:t>,2,3</m:t>
+        </m:r>
+      </m:oMath>
+    </w:p>
+    <w:p>
+      <w:pPr>
+        <w:pStyle w:val="a8"/>
+        <w:numPr>
+          <w:ilvl w:val="0"/>
+          <w:numId w:val="10"/>
+        </w:numPr>
+        <w:ind w:firstLineChars="0"/>
+      </w:pPr>
+      <w:r>
+        <w:rPr>
+          <w:rFonts w:hint="eastAsia"/>
+        </w:rPr>
+        <w:t>只对走得到的</w:t>
+      </w:r>
+      <m:oMath>
+        <m:r>
+          <w:rPr>
+            <w:rFonts w:ascii="Cambria Math" w:hAnsi="Cambria Math"/>
+          </w:rPr>
+          <m:t>enemy</m:t>
+        </m:r>
+      </m:oMath>
+      <w:r>
+        <w:rPr>
+          <w:rFonts w:hint="eastAsia"/>
+        </w:rPr>
+        <w:t>进行分配</w:t>
+      </w:r>
+    </w:p>
+    <w:p>
+      <w:pPr>
+        <w:pStyle w:val="a8"/>
+        <w:numPr>
+          <w:ilvl w:val="0"/>
+          <w:numId w:val="10"/>
+        </w:numPr>
+        <w:ind w:firstLineChars="0"/>
+      </w:pPr>
+    </w:p>
+    <w:p>
+      <w:pPr>
+        <w:rPr>
+          <w:rFonts w:hint="eastAsia"/>
+        </w:rPr>
+      </w:pPr>
+    </w:p>
     <w:sectPr>
       <w:pgSz w:w="11906" w:h="16838"/>
       <w:pgMar w:top="720" w:right="720" w:bottom="720" w:left="720" w:header="851" w:footer="992" w:gutter="0"/>
@@ -3297,6 +3538,95 @@
     </w:lvl>
   </w:abstractNum>
   <w:abstractNum w:abstractNumId="4" w15:restartNumberingAfterBreak="0">
+    <w:nsid w:val="46032749"/>
+    <w:multiLevelType w:val="hybridMultilevel"/>
+    <w:tmpl w:val="96363C12"/>
+    <w:lvl w:ilvl="0" w:tplc="FFFFFFFF">
+      <w:numFmt w:val="decimal"/>
+      <w:lvlText w:val="%1."/>
+      <w:lvlJc w:val="left"/>
+      <w:pPr>
+        <w:ind w:left="420" w:hanging="420"/>
+      </w:pPr>
+      <w:rPr>
+        <w:rFonts w:hint="eastAsia"/>
+        <w:lang w:eastAsia="zh-CN"/>
+      </w:rPr>
+    </w:lvl>
+    <w:lvl w:ilvl="1" w:tplc="FFFFFFFF" w:tentative="1">
+      <w:start w:val="1"/>
+      <w:numFmt w:val="lowerLetter"/>
+      <w:lvlText w:val="%2)"/>
+      <w:lvlJc w:val="left"/>
+      <w:pPr>
+        <w:ind w:left="840" w:hanging="420"/>
+      </w:pPr>
+    </w:lvl>
+    <w:lvl w:ilvl="2" w:tplc="FFFFFFFF" w:tentative="1">
+      <w:start w:val="1"/>
+      <w:numFmt w:val="lowerRoman"/>
+      <w:lvlText w:val="%3."/>
+      <w:lvlJc w:val="right"/>
+      <w:pPr>
+        <w:ind w:left="1260" w:hanging="420"/>
+      </w:pPr>
+    </w:lvl>
+    <w:lvl w:ilvl="3" w:tplc="FFFFFFFF" w:tentative="1">
+      <w:start w:val="1"/>
+      <w:numFmt w:val="decimal"/>
+      <w:lvlText w:val="%4."/>
+      <w:lvlJc w:val="left"/>
+      <w:pPr>
+        <w:ind w:left="1680" w:hanging="420"/>
+      </w:pPr>
+    </w:lvl>
+    <w:lvl w:ilvl="4" w:tplc="FFFFFFFF" w:tentative="1">
+      <w:start w:val="1"/>
+      <w:numFmt w:val="lowerLetter"/>
+      <w:lvlText w:val="%5)"/>
+      <w:lvlJc w:val="left"/>
+      <w:pPr>
+        <w:ind w:left="2100" w:hanging="420"/>
+      </w:pPr>
+    </w:lvl>
+    <w:lvl w:ilvl="5" w:tplc="FFFFFFFF" w:tentative="1">
+      <w:start w:val="1"/>
+      <w:numFmt w:val="lowerRoman"/>
+      <w:lvlText w:val="%6."/>
+      <w:lvlJc w:val="right"/>
+      <w:pPr>
+        <w:ind w:left="2520" w:hanging="420"/>
+      </w:pPr>
+    </w:lvl>
+    <w:lvl w:ilvl="6" w:tplc="FFFFFFFF" w:tentative="1">
+      <w:start w:val="1"/>
+      <w:numFmt w:val="decimal"/>
+      <w:lvlText w:val="%7."/>
+      <w:lvlJc w:val="left"/>
+      <w:pPr>
+        <w:ind w:left="2940" w:hanging="420"/>
+      </w:pPr>
+    </w:lvl>
+    <w:lvl w:ilvl="7" w:tplc="FFFFFFFF" w:tentative="1">
+      <w:start w:val="1"/>
+      <w:numFmt w:val="lowerLetter"/>
+      <w:lvlText w:val="%8)"/>
+      <w:lvlJc w:val="left"/>
+      <w:pPr>
+        <w:ind w:left="3360" w:hanging="420"/>
+      </w:pPr>
+    </w:lvl>
+    <w:lvl w:ilvl="8" w:tplc="FFFFFFFF" w:tentative="1">
+      <w:start w:val="1"/>
+      <w:numFmt w:val="lowerRoman"/>
+      <w:lvlText w:val="%9."/>
+      <w:lvlJc w:val="right"/>
+      <w:pPr>
+        <w:ind w:left="3780" w:hanging="420"/>
+      </w:pPr>
+    </w:lvl>
+  </w:abstractNum>
+  <w:abstractNum w:abstractNumId="5" w15:restartNumberingAfterBreak="0">
     <w:nsid w:val="484F4ECC"/>
     <w:multiLevelType w:val="hybridMultilevel"/>
     <w:tmpl w:val="96363C12"/>
@@ -3385,7 +3715,7 @@
       </w:pPr>
     </w:lvl>
   </w:abstractNum>
-  <w:abstractNum w:abstractNumId="5" w15:restartNumberingAfterBreak="0">
+  <w:abstractNum w:abstractNumId="6" w15:restartNumberingAfterBreak="0">
     <w:nsid w:val="4A317878"/>
     <w:multiLevelType w:val="hybridMultilevel"/>
     <w:tmpl w:val="96363C12"/>
@@ -3474,7 +3804,7 @@
       </w:pPr>
     </w:lvl>
   </w:abstractNum>
-  <w:abstractNum w:abstractNumId="6" w15:restartNumberingAfterBreak="0">
+  <w:abstractNum w:abstractNumId="7" w15:restartNumberingAfterBreak="0">
     <w:nsid w:val="66FE7B1A"/>
     <w:multiLevelType w:val="hybridMultilevel"/>
     <w:tmpl w:val="96363C12"/>
@@ -3563,7 +3893,7 @@
       </w:pPr>
     </w:lvl>
   </w:abstractNum>
-  <w:abstractNum w:abstractNumId="7" w15:restartNumberingAfterBreak="0">
+  <w:abstractNum w:abstractNumId="8" w15:restartNumberingAfterBreak="0">
     <w:nsid w:val="77485F7B"/>
     <w:multiLevelType w:val="hybridMultilevel"/>
     <w:tmpl w:val="96363C12"/>
@@ -3652,7 +3982,7 @@
       </w:pPr>
     </w:lvl>
   </w:abstractNum>
-  <w:abstractNum w:abstractNumId="8" w15:restartNumberingAfterBreak="0">
+  <w:abstractNum w:abstractNumId="9" w15:restartNumberingAfterBreak="0">
     <w:nsid w:val="7AFB3A56"/>
     <w:multiLevelType w:val="hybridMultilevel"/>
     <w:tmpl w:val="8B8264D6"/>
@@ -3744,7 +4074,7 @@
     </w:lvl>
   </w:abstractNum>
   <w:num w:numId="1">
-    <w:abstractNumId w:val="6"/>
+    <w:abstractNumId w:val="7"/>
   </w:num>
   <w:num w:numId="2">
     <w:abstractNumId w:val="1"/>
@@ -3753,22 +4083,25 @@
     <w:abstractNumId w:val="2"/>
   </w:num>
   <w:num w:numId="4">
-    <w:abstractNumId w:val="4"/>
+    <w:abstractNumId w:val="5"/>
   </w:num>
   <w:num w:numId="5">
-    <w:abstractNumId w:val="7"/>
+    <w:abstractNumId w:val="8"/>
   </w:num>
   <w:num w:numId="6">
     <w:abstractNumId w:val="3"/>
   </w:num>
   <w:num w:numId="7">
-    <w:abstractNumId w:val="5"/>
+    <w:abstractNumId w:val="6"/>
   </w:num>
   <w:num w:numId="8">
-    <w:abstractNumId w:val="8"/>
+    <w:abstractNumId w:val="9"/>
   </w:num>
   <w:num w:numId="9">
     <w:abstractNumId w:val="0"/>
+  </w:num>
+  <w:num w:numId="10">
+    <w:abstractNumId w:val="4"/>
   </w:num>
 </w:numbering>
 </file>

</xml_diff>

<commit_message>
Search bugfix Branch cutting (not validated)
</commit_message>
<xml_diff>
--- a/估价函数.docx
+++ b/估价函数.docx
@@ -106,7 +106,25 @@
         <w:rPr>
           <w:rFonts w:hint="eastAsia"/>
         </w:rPr>
-        <w:t>检验是否适于分裂，若是则直接分裂</w:t>
+        <w:t>检验是否适于</w:t>
+      </w:r>
+      <w:r>
+        <w:rPr>
+          <w:rFonts w:hint="eastAsia"/>
+        </w:rPr>
+        <w:t>“随缘固化”</w:t>
+      </w:r>
+      <w:r>
+        <w:rPr>
+          <w:rFonts w:hint="eastAsia"/>
+        </w:rPr>
+        <w:t>，若是则直接</w:t>
+      </w:r>
+      <w:r>
+        <w:rPr>
+          <w:rFonts w:hint="eastAsia"/>
+        </w:rPr>
+        <w:t>固化</w:t>
       </w:r>
     </w:p>
     <w:p>
@@ -122,16 +140,77 @@
         <w:rPr>
           <w:rFonts w:hint="eastAsia"/>
         </w:rPr>
-        <w:t>否则尝试吃东西</w:t>
-      </w:r>
-    </w:p>
-    <w:p>
-      <w:r>
-        <w:rPr>
-          <w:rFonts w:hint="eastAsia"/>
-          <w:highlight w:val="yellow"/>
-        </w:rPr>
-        <w:t>（还可：圈地、搞人）</w:t>
+        <w:t>否则进行任</w:t>
+      </w:r>
+      <w:proofErr w:type="gramStart"/>
+      <w:r>
+        <w:rPr>
+          <w:rFonts w:hint="eastAsia"/>
+        </w:rPr>
+        <w:t>务</w:t>
+      </w:r>
+      <w:proofErr w:type="gramEnd"/>
+      <w:r>
+        <w:rPr>
+          <w:rFonts w:hint="eastAsia"/>
+        </w:rPr>
+        <w:t>分配：食物/进攻/融化</w:t>
+      </w:r>
+    </w:p>
+    <w:p>
+      <w:pPr>
+        <w:pStyle w:val="a8"/>
+        <w:numPr>
+          <w:ilvl w:val="0"/>
+          <w:numId w:val="9"/>
+        </w:numPr>
+        <w:ind w:firstLineChars="0"/>
+      </w:pPr>
+      <w:proofErr w:type="gramStart"/>
+      <w:r>
+        <w:rPr>
+          <w:rFonts w:hint="eastAsia"/>
+        </w:rPr>
+        <w:t>若分配</w:t>
+      </w:r>
+      <w:proofErr w:type="gramEnd"/>
+      <w:r>
+        <w:rPr>
+          <w:rFonts w:hint="eastAsia"/>
+        </w:rPr>
+        <w:t>到任务，则执行任务</w:t>
+      </w:r>
+    </w:p>
+    <w:p>
+      <w:pPr>
+        <w:pStyle w:val="a8"/>
+        <w:numPr>
+          <w:ilvl w:val="0"/>
+          <w:numId w:val="9"/>
+        </w:numPr>
+        <w:ind w:firstLineChars="0"/>
+      </w:pPr>
+      <w:r>
+        <w:rPr>
+          <w:rFonts w:hint="eastAsia"/>
+        </w:rPr>
+        <w:t>否则尝试“随缘分裂”</w:t>
+      </w:r>
+    </w:p>
+    <w:p>
+      <w:pPr>
+        <w:pStyle w:val="a8"/>
+        <w:numPr>
+          <w:ilvl w:val="0"/>
+          <w:numId w:val="9"/>
+        </w:numPr>
+        <w:ind w:firstLineChars="0"/>
+      </w:pPr>
+      <w:r>
+        <w:rPr>
+          <w:rFonts w:hint="eastAsia"/>
+        </w:rPr>
+        <w:t>最后尝试走向安全区</w:t>
       </w:r>
     </w:p>
     <w:p>
@@ -591,10 +670,20 @@
         <w:rPr>
           <w:rFonts w:hint="eastAsia"/>
         </w:rPr>
-        <w:t>格，“需要从友军蛇的头旁边经过才能到达的格子”计为0.</w:t>
-      </w:r>
-      <w:r>
-        <w:t>6</w:t>
+        <w:t>格，“需要从友军蛇的头旁边经过才能到达的格子”计为</w:t>
+      </w:r>
+      <w:r>
+        <w:rPr>
+          <w:rFonts w:hint="eastAsia"/>
+          <w:highlight w:val="yellow"/>
+        </w:rPr>
+        <w:t>0.</w:t>
+      </w:r>
+      <w:r>
+        <w:rPr>
+          <w:highlight w:val="yellow"/>
+        </w:rPr>
+        <w:t>75</w:t>
       </w:r>
       <w:r>
         <w:rPr>
@@ -997,15 +1086,6 @@
         </m:r>
       </m:oMath>
     </w:p>
-    <w:p>
-      <w:r>
-        <w:rPr>
-          <w:rFonts w:hint="eastAsia"/>
-          <w:highlight w:val="yellow"/>
-        </w:rPr>
-        <w:t>分两步</w:t>
-      </w:r>
-    </w:p>
     <w:p/>
     <w:p>
       <w:pPr>
@@ -1763,6 +1843,368 @@
     </w:p>
     <w:p/>
     <w:p>
+      <w:r>
+        <w:rPr>
+          <w:rFonts w:hint="eastAsia"/>
+          <w:b/>
+          <w:bCs/>
+          <w:sz w:val="28"/>
+          <w:szCs w:val="32"/>
+        </w:rPr>
+        <w:t>搜索</w:t>
+      </w:r>
+      <w:r>
+        <w:rPr>
+          <w:rFonts w:hint="eastAsia"/>
+          <w:b/>
+          <w:bCs/>
+          <w:sz w:val="28"/>
+          <w:szCs w:val="32"/>
+        </w:rPr>
+        <w:t>分</w:t>
+      </w:r>
+      <w:r>
+        <w:rPr>
+          <w:rFonts w:hint="eastAsia"/>
+          <w:b/>
+          <w:bCs/>
+          <w:sz w:val="28"/>
+          <w:szCs w:val="32"/>
+        </w:rPr>
+        <w:t>（</w:t>
+      </w:r>
+      <w:r>
+        <w:rPr>
+          <w:rFonts w:hint="eastAsia"/>
+          <w:b/>
+          <w:bCs/>
+          <w:sz w:val="28"/>
+          <w:szCs w:val="32"/>
+        </w:rPr>
+        <w:t>普通搜索</w:t>
+      </w:r>
+      <w:r>
+        <w:rPr>
+          <w:rFonts w:hint="eastAsia"/>
+          <w:b/>
+          <w:bCs/>
+          <w:sz w:val="28"/>
+          <w:szCs w:val="32"/>
+        </w:rPr>
+        <w:t>）</w:t>
+      </w:r>
+    </w:p>
+    <w:p>
+      <w:pPr>
+        <w:pStyle w:val="a8"/>
+        <w:numPr>
+          <w:ilvl w:val="0"/>
+          <w:numId w:val="12"/>
+        </w:numPr>
+        <w:ind w:firstLineChars="0"/>
+      </w:pPr>
+      <w:proofErr w:type="gramStart"/>
+      <w:r>
+        <w:rPr>
+          <w:rFonts w:hint="eastAsia"/>
+        </w:rPr>
+        <w:t>搜索分</w:t>
+      </w:r>
+      <w:proofErr w:type="gramEnd"/>
+      <w:r>
+        <w:rPr>
+          <w:rFonts w:hint="eastAsia"/>
+        </w:rPr>
+        <w:t>定义在所有局面上</w:t>
+      </w:r>
+      <w:r>
+        <w:rPr>
+          <w:rFonts w:hint="eastAsia"/>
+        </w:rPr>
+        <w:t>（但是会按照</w:t>
+      </w:r>
+      <w:r>
+        <w:rPr>
+          <w:rFonts w:hint="eastAsia"/>
+        </w:rPr>
+        <w:t>“移动方向”</w:t>
+      </w:r>
+      <w:r>
+        <w:rPr>
+          <w:rFonts w:hint="eastAsia"/>
+        </w:rPr>
+        <w:t>进行汇总）</w:t>
+      </w:r>
+    </w:p>
+    <w:p>
+      <w:pPr>
+        <w:pStyle w:val="a8"/>
+        <w:numPr>
+          <w:ilvl w:val="0"/>
+          <w:numId w:val="12"/>
+        </w:numPr>
+        <w:ind w:firstLineChars="0"/>
+      </w:pPr>
+      <w:r>
+        <w:rPr>
+          <w:rFonts w:hint="eastAsia"/>
+        </w:rPr>
+        <w:t>敌方蛇</w:t>
+      </w:r>
+      <w:proofErr w:type="gramStart"/>
+      <w:r>
+        <w:rPr>
+          <w:rFonts w:hint="eastAsia"/>
+        </w:rPr>
+        <w:t>长减少</w:t>
+      </w:r>
+      <w:proofErr w:type="gramEnd"/>
+      <w:r>
+        <w:rPr>
+          <w:rFonts w:hint="eastAsia"/>
+        </w:rPr>
+        <w:t>1，加0</w:t>
+      </w:r>
+      <w:r>
+        <w:t>.2339</w:t>
+      </w:r>
+      <w:r>
+        <w:rPr>
+          <w:rFonts w:hint="eastAsia"/>
+        </w:rPr>
+        <w:t>分</w:t>
+      </w:r>
+    </w:p>
+    <w:p>
+      <w:pPr>
+        <w:pStyle w:val="a8"/>
+        <w:numPr>
+          <w:ilvl w:val="0"/>
+          <w:numId w:val="12"/>
+        </w:numPr>
+        <w:ind w:firstLineChars="0"/>
+      </w:pPr>
+      <w:r>
+        <w:rPr>
+          <w:rFonts w:hint="eastAsia"/>
+        </w:rPr>
+        <w:t>我方蛇长增加1，加0</w:t>
+      </w:r>
+      <w:r>
+        <w:t>.5737</w:t>
+      </w:r>
+      <w:r>
+        <w:rPr>
+          <w:rFonts w:hint="eastAsia"/>
+        </w:rPr>
+        <w:t>分</w:t>
+      </w:r>
+    </w:p>
+    <w:p>
+      <w:pPr>
+        <w:pStyle w:val="a8"/>
+        <w:numPr>
+          <w:ilvl w:val="0"/>
+          <w:numId w:val="12"/>
+        </w:numPr>
+        <w:ind w:firstLineChars="0"/>
+      </w:pPr>
+      <w:r>
+        <w:rPr>
+          <w:rFonts w:hint="eastAsia"/>
+        </w:rPr>
+        <w:t>敌方墙壁数减少1，加0</w:t>
+      </w:r>
+      <w:r>
+        <w:t>.0360</w:t>
+      </w:r>
+      <w:r>
+        <w:rPr>
+          <w:rFonts w:hint="eastAsia"/>
+        </w:rPr>
+        <w:t>分</w:t>
+      </w:r>
+    </w:p>
+    <w:p>
+      <w:pPr>
+        <w:pStyle w:val="a8"/>
+        <w:numPr>
+          <w:ilvl w:val="0"/>
+          <w:numId w:val="12"/>
+        </w:numPr>
+        <w:ind w:firstLineChars="0"/>
+      </w:pPr>
+      <w:r>
+        <w:rPr>
+          <w:rFonts w:hint="eastAsia"/>
+        </w:rPr>
+        <w:t>我方墙壁增加1，加0</w:t>
+      </w:r>
+      <w:r>
+        <w:t>.1565</w:t>
+      </w:r>
+      <w:r>
+        <w:rPr>
+          <w:rFonts w:hint="eastAsia"/>
+        </w:rPr>
+        <w:t>分</w:t>
+      </w:r>
+    </w:p>
+    <w:p>
+      <w:r>
+        <w:rPr>
+          <w:rFonts w:hint="eastAsia"/>
+          <w:b/>
+          <w:bCs/>
+          <w:sz w:val="28"/>
+          <w:szCs w:val="32"/>
+        </w:rPr>
+        <w:t>搜索分（</w:t>
+      </w:r>
+      <w:r>
+        <w:rPr>
+          <w:rFonts w:hint="eastAsia"/>
+          <w:b/>
+          <w:bCs/>
+          <w:sz w:val="28"/>
+          <w:szCs w:val="32"/>
+        </w:rPr>
+        <w:t>进攻</w:t>
+      </w:r>
+      <w:r>
+        <w:rPr>
+          <w:rFonts w:hint="eastAsia"/>
+          <w:b/>
+          <w:bCs/>
+          <w:sz w:val="28"/>
+          <w:szCs w:val="32"/>
+        </w:rPr>
+        <w:t>搜索）</w:t>
+      </w:r>
+    </w:p>
+    <w:p>
+      <w:pPr>
+        <w:pStyle w:val="a8"/>
+        <w:numPr>
+          <w:ilvl w:val="0"/>
+          <w:numId w:val="13"/>
+        </w:numPr>
+        <w:ind w:firstLineChars="0"/>
+      </w:pPr>
+      <w:proofErr w:type="gramStart"/>
+      <w:r>
+        <w:rPr>
+          <w:rFonts w:hint="eastAsia"/>
+        </w:rPr>
+        <w:t>搜索分</w:t>
+      </w:r>
+      <w:proofErr w:type="gramEnd"/>
+      <w:r>
+        <w:rPr>
+          <w:rFonts w:hint="eastAsia"/>
+        </w:rPr>
+        <w:t>定义在所有局面上</w:t>
+      </w:r>
+      <w:r>
+        <w:rPr>
+          <w:rFonts w:hint="eastAsia"/>
+        </w:rPr>
+        <w:t>（但是会按照</w:t>
+      </w:r>
+      <w:r>
+        <w:rPr>
+          <w:rFonts w:hint="eastAsia"/>
+        </w:rPr>
+        <w:t>“移动方向”</w:t>
+      </w:r>
+      <w:r>
+        <w:rPr>
+          <w:rFonts w:hint="eastAsia"/>
+        </w:rPr>
+        <w:t>进行汇总）</w:t>
+      </w:r>
+    </w:p>
+    <w:p>
+      <w:pPr>
+        <w:pStyle w:val="a8"/>
+        <w:numPr>
+          <w:ilvl w:val="0"/>
+          <w:numId w:val="13"/>
+        </w:numPr>
+        <w:ind w:firstLineChars="0"/>
+      </w:pPr>
+      <w:r>
+        <w:rPr>
+          <w:rFonts w:hint="eastAsia"/>
+        </w:rPr>
+        <w:t>敌方蛇</w:t>
+      </w:r>
+      <w:proofErr w:type="gramStart"/>
+      <w:r>
+        <w:rPr>
+          <w:rFonts w:hint="eastAsia"/>
+        </w:rPr>
+        <w:t>长减少</w:t>
+      </w:r>
+      <w:proofErr w:type="gramEnd"/>
+      <w:r>
+        <w:rPr>
+          <w:rFonts w:hint="eastAsia"/>
+        </w:rPr>
+        <w:t>1，加0</w:t>
+      </w:r>
+      <w:r>
+        <w:t>.</w:t>
+      </w:r>
+      <w:r>
+        <w:t>6</w:t>
+      </w:r>
+      <w:r>
+        <w:rPr>
+          <w:rFonts w:hint="eastAsia"/>
+        </w:rPr>
+        <w:t>分</w:t>
+      </w:r>
+    </w:p>
+    <w:p>
+      <w:pPr>
+        <w:pStyle w:val="a8"/>
+        <w:numPr>
+          <w:ilvl w:val="0"/>
+          <w:numId w:val="13"/>
+        </w:numPr>
+        <w:ind w:firstLineChars="0"/>
+        <w:rPr>
+          <w:rFonts w:hint="eastAsia"/>
+        </w:rPr>
+      </w:pPr>
+      <w:r>
+        <w:rPr>
+          <w:rFonts w:hint="eastAsia"/>
+        </w:rPr>
+        <w:t>我方蛇长增加1，加0</w:t>
+      </w:r>
+      <w:r>
+        <w:t>.</w:t>
+      </w:r>
+      <w:r>
+        <w:t>5</w:t>
+      </w:r>
+      <w:r>
+        <w:rPr>
+          <w:rFonts w:hint="eastAsia"/>
+        </w:rPr>
+        <w:t>分</w:t>
+      </w:r>
+    </w:p>
+    <w:p>
+      <w:pPr>
+        <w:rPr>
+          <w:rFonts w:hint="eastAsia"/>
+        </w:rPr>
+      </w:pPr>
+    </w:p>
+    <w:p>
       <w:pPr>
         <w:ind w:left="420" w:hanging="420"/>
         <w:rPr>
@@ -1883,6 +2325,248 @@
       </w:r>
     </w:p>
     <w:p/>
+    <w:p>
+      <w:pPr>
+        <w:ind w:left="420" w:hanging="420"/>
+        <w:rPr>
+          <w:b/>
+          <w:bCs/>
+          <w:sz w:val="28"/>
+          <w:szCs w:val="32"/>
+        </w:rPr>
+      </w:pPr>
+      <w:r>
+        <w:rPr>
+          <w:rFonts w:hint="eastAsia"/>
+          <w:b/>
+          <w:bCs/>
+          <w:sz w:val="28"/>
+          <w:szCs w:val="32"/>
+        </w:rPr>
+        <w:t>“混合分”</w:t>
+      </w:r>
+    </w:p>
+    <w:p>
+      <w:r>
+        <w:rPr>
+          <w:rFonts w:hint="eastAsia"/>
+        </w:rPr>
+        <w:t>即一般寻路时使用的分数：</w:t>
+      </w:r>
+    </w:p>
+    <w:p>
+      <w:r>
+        <w:rPr>
+          <w:rFonts w:hint="eastAsia"/>
+          <w:highlight w:val="yellow"/>
+        </w:rPr>
+        <w:t>安全分+礼让分+</w:t>
+      </w:r>
+      <w:proofErr w:type="gramStart"/>
+      <w:r>
+        <w:rPr>
+          <w:rFonts w:hint="eastAsia"/>
+          <w:highlight w:val="yellow"/>
+        </w:rPr>
+        <w:t>进攻分</w:t>
+      </w:r>
+      <w:proofErr w:type="gramEnd"/>
+      <w:r>
+        <w:rPr>
+          <w:rFonts w:hint="eastAsia"/>
+          <w:highlight w:val="yellow"/>
+        </w:rPr>
+        <w:t>+</w:t>
+      </w:r>
+      <w:r>
+        <w:rPr>
+          <w:highlight w:val="yellow"/>
+        </w:rPr>
+        <w:t>2*</w:t>
+      </w:r>
+      <w:proofErr w:type="gramStart"/>
+      <w:r>
+        <w:rPr>
+          <w:rFonts w:hint="eastAsia"/>
+          <w:highlight w:val="yellow"/>
+        </w:rPr>
+        <w:t>搜索分</w:t>
+      </w:r>
+      <w:proofErr w:type="gramEnd"/>
+      <w:r>
+        <w:rPr>
+          <w:rFonts w:hint="eastAsia"/>
+          <w:highlight w:val="yellow"/>
+        </w:rPr>
+        <w:t>+</w:t>
+      </w:r>
+      <w:r>
+        <w:rPr>
+          <w:rFonts w:hint="eastAsia"/>
+          <w:highlight w:val="yellow"/>
+        </w:rPr>
+        <w:t>其它分数</w:t>
+      </w:r>
+    </w:p>
+    <w:p/>
+    <w:p>
+      <w:r>
+        <w:rPr>
+          <w:rFonts w:hint="eastAsia"/>
+        </w:rPr>
+        <w:t>当</w:t>
+      </w:r>
+      <w:r>
+        <w:rPr>
+          <w:rFonts w:hint="eastAsia"/>
+        </w:rPr>
+        <w:t>蛇有进攻目标时，公式变为</w:t>
+      </w:r>
+    </w:p>
+    <w:p>
+      <w:r>
+        <w:rPr>
+          <w:rFonts w:hint="eastAsia"/>
+          <w:highlight w:val="yellow"/>
+        </w:rPr>
+        <w:t>安全分</w:t>
+      </w:r>
+      <w:r>
+        <w:rPr>
+          <w:rFonts w:hint="eastAsia"/>
+          <w:highlight w:val="yellow"/>
+        </w:rPr>
+        <w:t>*</w:t>
+      </w:r>
+      <w:r>
+        <w:rPr>
+          <w:highlight w:val="yellow"/>
+        </w:rPr>
+        <w:t>0.5</w:t>
+      </w:r>
+      <w:r>
+        <w:rPr>
+          <w:highlight w:val="yellow"/>
+        </w:rPr>
+        <w:t>+礼让分</w:t>
+      </w:r>
+      <w:r>
+        <w:rPr>
+          <w:rFonts w:hint="eastAsia"/>
+          <w:highlight w:val="yellow"/>
+        </w:rPr>
+        <w:t>*</w:t>
+      </w:r>
+      <w:r>
+        <w:rPr>
+          <w:highlight w:val="yellow"/>
+        </w:rPr>
+        <w:t>0.5</w:t>
+      </w:r>
+      <w:r>
+        <w:rPr>
+          <w:highlight w:val="yellow"/>
+        </w:rPr>
+        <w:t>+</w:t>
+      </w:r>
+      <w:proofErr w:type="gramStart"/>
+      <w:r>
+        <w:rPr>
+          <w:highlight w:val="yellow"/>
+        </w:rPr>
+        <w:t>进攻分+搜索分</w:t>
+      </w:r>
+      <w:proofErr w:type="gramEnd"/>
+      <w:r>
+        <w:rPr>
+          <w:rFonts w:hint="eastAsia"/>
+          <w:highlight w:val="yellow"/>
+        </w:rPr>
+        <w:t>*</w:t>
+      </w:r>
+      <w:r>
+        <w:rPr>
+          <w:highlight w:val="yellow"/>
+        </w:rPr>
+        <w:t>2</w:t>
+      </w:r>
+      <w:r>
+        <w:rPr>
+          <w:highlight w:val="yellow"/>
+        </w:rPr>
+        <w:t>+其它分数</w:t>
+      </w:r>
+    </w:p>
+    <w:p>
+      <w:pPr>
+        <w:rPr>
+          <w:rFonts w:hint="eastAsia"/>
+        </w:rPr>
+      </w:pPr>
+      <w:r>
+        <w:rPr>
+          <w:rFonts w:hint="eastAsia"/>
+        </w:rPr>
+        <w:t>此时</w:t>
+      </w:r>
+      <w:r>
+        <w:rPr>
+          <w:rFonts w:hint="eastAsia"/>
+        </w:rPr>
+        <w:t>寻路</w:t>
+      </w:r>
+      <w:r>
+        <w:rPr>
+          <w:rFonts w:hint="eastAsia"/>
+        </w:rPr>
+        <w:t>的引导分数上升为</w:t>
+      </w:r>
+      <w:r>
+        <w:t>9</w:t>
+      </w:r>
+      <w:r>
+        <w:rPr>
+          <w:rFonts w:hint="eastAsia"/>
+        </w:rPr>
+        <w:t>分</w:t>
+      </w:r>
+    </w:p>
+    <w:p/>
+    <w:p>
+      <w:proofErr w:type="gramStart"/>
+      <w:r>
+        <w:rPr>
+          <w:rFonts w:hint="eastAsia"/>
+        </w:rPr>
+        <w:t>当蛇正撤向</w:t>
+      </w:r>
+      <w:proofErr w:type="gramEnd"/>
+      <w:r>
+        <w:rPr>
+          <w:rFonts w:hint="eastAsia"/>
+        </w:rPr>
+        <w:t>安全区时</w:t>
+      </w:r>
+      <w:r>
+        <w:rPr>
+          <w:rFonts w:hint="eastAsia"/>
+        </w:rPr>
+        <w:t>，寻路的引导分数</w:t>
+      </w:r>
+      <w:r>
+        <w:rPr>
+          <w:rFonts w:hint="eastAsia"/>
+        </w:rPr>
+        <w:t>下降为2分</w:t>
+      </w:r>
+    </w:p>
+    <w:p>
+      <w:pPr>
+        <w:rPr>
+          <w:rFonts w:hint="eastAsia"/>
+        </w:rPr>
+      </w:pPr>
+    </w:p>
     <w:p>
       <w:pPr>
         <w:ind w:left="420" w:hanging="420"/>
@@ -2481,6 +3165,7 @@
         <w:rPr>
           <w:rFonts w:hint="eastAsia"/>
         </w:rPr>
+        <w:lastRenderedPageBreak/>
         <w:t>若</w:t>
       </w:r>
       <m:oMath>
@@ -2692,6 +3377,9 @@
           <w:numId w:val="7"/>
         </w:numPr>
         <w:ind w:firstLineChars="0"/>
+        <w:rPr>
+          <w:rFonts w:hint="eastAsia"/>
+        </w:rPr>
       </w:pPr>
       <w:r>
         <w:rPr>
@@ -2837,303 +3525,6 @@
       </w:r>
     </w:p>
     <w:p/>
-    <w:p>
-      <w:pPr>
-        <w:ind w:left="420" w:hanging="420"/>
-        <w:rPr>
-          <w:b/>
-          <w:bCs/>
-          <w:sz w:val="28"/>
-          <w:szCs w:val="32"/>
-        </w:rPr>
-      </w:pPr>
-      <w:r>
-        <w:rPr>
-          <w:rFonts w:hint="eastAsia"/>
-          <w:b/>
-          <w:bCs/>
-          <w:sz w:val="28"/>
-          <w:szCs w:val="32"/>
-        </w:rPr>
-        <w:t>目标分配——</w:t>
-      </w:r>
-      <w:r>
-        <w:rPr>
-          <w:rFonts w:hint="eastAsia"/>
-          <w:b/>
-          <w:bCs/>
-          <w:sz w:val="28"/>
-          <w:szCs w:val="32"/>
-        </w:rPr>
-        <w:t>蛇</w:t>
-      </w:r>
-    </w:p>
-    <w:p>
-      <w:pPr>
-        <w:pStyle w:val="a8"/>
-        <w:numPr>
-          <w:ilvl w:val="0"/>
-          <w:numId w:val="10"/>
-        </w:numPr>
-        <w:ind w:firstLineChars="0"/>
-      </w:pPr>
-      <w:r>
-        <w:rPr>
-          <w:rFonts w:hint="eastAsia"/>
-        </w:rPr>
-        <w:t>代价</w:t>
-      </w:r>
-      <w:r>
-        <w:rPr>
-          <w:rFonts w:hint="eastAsia"/>
-        </w:rPr>
-        <w:t>定义在所有</w:t>
-      </w:r>
-      <m:oMath>
-        <m:r>
-          <w:rPr>
-            <w:rFonts w:ascii="Cambria Math" w:hAnsi="Cambria Math"/>
-          </w:rPr>
-          <m:t>(</m:t>
-        </m:r>
-        <m:r>
-          <w:rPr>
-            <w:rFonts w:ascii="Cambria Math" w:hAnsi="Cambria Math" w:hint="eastAsia"/>
-          </w:rPr>
-          <m:t>友方</m:t>
-        </m:r>
-        <m:r>
-          <w:rPr>
-            <w:rFonts w:ascii="Cambria Math" w:hAnsi="Cambria Math" w:hint="eastAsia"/>
-          </w:rPr>
-          <m:t>蛇</m:t>
-        </m:r>
-        <m:r>
-          <w:rPr>
-            <w:rFonts w:ascii="Cambria Math" w:hAnsi="Cambria Math"/>
-          </w:rPr>
-          <m:t>friend</m:t>
-        </m:r>
-        <m:r>
-          <w:rPr>
-            <w:rFonts w:ascii="Cambria Math" w:hAnsi="Cambria Math" w:hint="eastAsia"/>
-          </w:rPr>
-          <m:t>，</m:t>
-        </m:r>
-        <m:r>
-          <w:rPr>
-            <w:rFonts w:ascii="Cambria Math" w:hAnsi="Cambria Math" w:hint="eastAsia"/>
-          </w:rPr>
-          <m:t>对手蛇</m:t>
-        </m:r>
-        <m:r>
-          <w:rPr>
-            <w:rFonts w:ascii="Cambria Math" w:hAnsi="Cambria Math"/>
-          </w:rPr>
-          <m:t>enemy</m:t>
-        </m:r>
-        <m:r>
-          <w:rPr>
-            <w:rFonts w:ascii="Cambria Math" w:hAnsi="Cambria Math"/>
-          </w:rPr>
-          <m:t>)</m:t>
-        </m:r>
-      </m:oMath>
-      <w:r>
-        <w:rPr>
-          <w:rFonts w:hint="eastAsia"/>
-        </w:rPr>
-        <w:t>对上，代价</w:t>
-      </w:r>
-      <m:oMath>
-        <m:r>
-          <w:rPr>
-            <w:rFonts w:ascii="Cambria Math" w:hAnsi="Cambria Math"/>
-          </w:rPr>
-          <m:t>cost</m:t>
-        </m:r>
-      </m:oMath>
-      <w:r>
-        <w:rPr>
-          <w:rFonts w:hint="eastAsia"/>
-        </w:rPr>
-        <w:t>初始值为0</w:t>
-      </w:r>
-    </w:p>
-    <w:p>
-      <w:pPr>
-        <w:pStyle w:val="a8"/>
-        <w:numPr>
-          <w:ilvl w:val="0"/>
-          <w:numId w:val="10"/>
-        </w:numPr>
-        <w:ind w:firstLineChars="0"/>
-      </w:pPr>
-      <w:r>
-        <w:rPr>
-          <w:rFonts w:hint="eastAsia"/>
-        </w:rPr>
-        <w:t>只为当前无目标的</w:t>
-      </w:r>
-      <m:oMath>
-        <m:r>
-          <w:rPr>
-            <w:rFonts w:ascii="Cambria Math" w:hAnsi="Cambria Math"/>
-          </w:rPr>
-          <m:t>friend</m:t>
-        </m:r>
-      </m:oMath>
-      <w:r>
-        <w:rPr>
-          <w:rFonts w:hint="eastAsia"/>
-        </w:rPr>
-        <w:t>进行分配，只为长度小于等于4的</w:t>
-      </w:r>
-      <m:oMath>
-        <m:r>
-          <w:rPr>
-            <w:rFonts w:ascii="Cambria Math" w:hAnsi="Cambria Math"/>
-          </w:rPr>
-          <m:t>friend</m:t>
-        </m:r>
-      </m:oMath>
-      <w:r>
-        <w:rPr>
-          <w:rFonts w:hint="eastAsia"/>
-        </w:rPr>
-        <w:t>分配</w:t>
-      </w:r>
-    </w:p>
-    <w:p>
-      <w:pPr>
-        <w:pStyle w:val="a8"/>
-        <w:numPr>
-          <w:ilvl w:val="0"/>
-          <w:numId w:val="10"/>
-        </w:numPr>
-        <w:ind w:firstLineChars="0"/>
-      </w:pPr>
-      <w:r>
-        <w:rPr>
-          <w:rFonts w:hint="eastAsia"/>
-        </w:rPr>
-        <w:t>对</w:t>
-      </w:r>
-      <m:oMath>
-        <m:r>
-          <w:rPr>
-            <w:rFonts w:ascii="Cambria Math" w:hAnsi="Cambria Math"/>
-          </w:rPr>
-          <m:t>friend</m:t>
-        </m:r>
-      </m:oMath>
-      <w:r>
-        <w:rPr>
-          <w:rFonts w:hint="eastAsia"/>
-        </w:rPr>
-        <w:t>的长度1</w:t>
-      </w:r>
-      <w:r>
-        <w:t>~4</w:t>
-      </w:r>
-      <w:r>
-        <w:rPr>
-          <w:rFonts w:hint="eastAsia"/>
-        </w:rPr>
-        <w:t>，分别给予长度</w:t>
-      </w:r>
-      <m:oMath>
-        <m:r>
-          <w:rPr>
-            <w:rFonts w:ascii="Cambria Math" w:hAnsi="Cambria Math"/>
-          </w:rPr>
-          <m:t>cost</m:t>
-        </m:r>
-        <m:r>
-          <w:rPr>
-            <w:rFonts w:ascii="Cambria Math" w:hAnsi="Cambria Math"/>
-          </w:rPr>
-          <m:t>+=</m:t>
-        </m:r>
-        <m:r>
-          <w:rPr>
-            <w:rFonts w:ascii="微软雅黑" w:eastAsia="微软雅黑" w:hAnsi="微软雅黑" w:cs="微软雅黑" w:hint="eastAsia"/>
-          </w:rPr>
-          <m:t>-</m:t>
-        </m:r>
-        <m:r>
-          <w:rPr>
-            <w:rFonts w:ascii="Cambria Math" w:hAnsi="Cambria Math"/>
-          </w:rPr>
-          <m:t>3</m:t>
-        </m:r>
-        <m:r>
-          <w:rPr>
-            <w:rFonts w:ascii="Cambria Math" w:hAnsi="Cambria Math"/>
-          </w:rPr>
-          <m:t>,-</m:t>
-        </m:r>
-        <m:r>
-          <w:rPr>
-            <w:rFonts w:ascii="Cambria Math" w:hAnsi="Cambria Math"/>
-          </w:rPr>
-          <m:t>10</m:t>
-        </m:r>
-        <m:r>
-          <w:rPr>
-            <w:rFonts w:ascii="Cambria Math" w:hAnsi="Cambria Math"/>
-          </w:rPr>
-          <m:t>,2,3</m:t>
-        </m:r>
-      </m:oMath>
-    </w:p>
-    <w:p>
-      <w:pPr>
-        <w:pStyle w:val="a8"/>
-        <w:numPr>
-          <w:ilvl w:val="0"/>
-          <w:numId w:val="10"/>
-        </w:numPr>
-        <w:ind w:firstLineChars="0"/>
-      </w:pPr>
-      <w:r>
-        <w:rPr>
-          <w:rFonts w:hint="eastAsia"/>
-        </w:rPr>
-        <w:t>只对走得到的</w:t>
-      </w:r>
-      <m:oMath>
-        <m:r>
-          <w:rPr>
-            <w:rFonts w:ascii="Cambria Math" w:hAnsi="Cambria Math"/>
-          </w:rPr>
-          <m:t>enemy</m:t>
-        </m:r>
-      </m:oMath>
-      <w:r>
-        <w:rPr>
-          <w:rFonts w:hint="eastAsia"/>
-        </w:rPr>
-        <w:t>进行分配</w:t>
-      </w:r>
-    </w:p>
-    <w:p>
-      <w:pPr>
-        <w:pStyle w:val="a8"/>
-        <w:numPr>
-          <w:ilvl w:val="0"/>
-          <w:numId w:val="10"/>
-        </w:numPr>
-        <w:ind w:firstLineChars="0"/>
-      </w:pPr>
-    </w:p>
-    <w:p>
-      <w:pPr>
-        <w:rPr>
-          <w:rFonts w:hint="eastAsia"/>
-        </w:rPr>
-      </w:pPr>
-    </w:p>
     <w:sectPr>
       <w:pgSz w:w="11906" w:h="16838"/>
       <w:pgMar w:top="720" w:right="720" w:bottom="720" w:left="720" w:header="851" w:footer="992" w:gutter="0"/>
@@ -3271,6 +3662,94 @@
     </w:lvl>
   </w:abstractNum>
   <w:abstractNum w:abstractNumId="1" w15:restartNumberingAfterBreak="0">
+    <w:nsid w:val="0C0007C3"/>
+    <w:multiLevelType w:val="hybridMultilevel"/>
+    <w:tmpl w:val="014409C0"/>
+    <w:lvl w:ilvl="0" w:tplc="CF06B840">
+      <w:numFmt w:val="decimal"/>
+      <w:lvlText w:val="%1."/>
+      <w:lvlJc w:val="left"/>
+      <w:pPr>
+        <w:ind w:left="420" w:hanging="420"/>
+      </w:pPr>
+      <w:rPr>
+        <w:rFonts w:hint="eastAsia"/>
+      </w:rPr>
+    </w:lvl>
+    <w:lvl w:ilvl="1" w:tplc="04090019" w:tentative="1">
+      <w:start w:val="1"/>
+      <w:numFmt w:val="lowerLetter"/>
+      <w:lvlText w:val="%2)"/>
+      <w:lvlJc w:val="left"/>
+      <w:pPr>
+        <w:ind w:left="840" w:hanging="420"/>
+      </w:pPr>
+    </w:lvl>
+    <w:lvl w:ilvl="2" w:tplc="0409001B" w:tentative="1">
+      <w:start w:val="1"/>
+      <w:numFmt w:val="lowerRoman"/>
+      <w:lvlText w:val="%3."/>
+      <w:lvlJc w:val="right"/>
+      <w:pPr>
+        <w:ind w:left="1260" w:hanging="420"/>
+      </w:pPr>
+    </w:lvl>
+    <w:lvl w:ilvl="3" w:tplc="0409000F" w:tentative="1">
+      <w:start w:val="1"/>
+      <w:numFmt w:val="decimal"/>
+      <w:lvlText w:val="%4."/>
+      <w:lvlJc w:val="left"/>
+      <w:pPr>
+        <w:ind w:left="1680" w:hanging="420"/>
+      </w:pPr>
+    </w:lvl>
+    <w:lvl w:ilvl="4" w:tplc="04090019" w:tentative="1">
+      <w:start w:val="1"/>
+      <w:numFmt w:val="lowerLetter"/>
+      <w:lvlText w:val="%5)"/>
+      <w:lvlJc w:val="left"/>
+      <w:pPr>
+        <w:ind w:left="2100" w:hanging="420"/>
+      </w:pPr>
+    </w:lvl>
+    <w:lvl w:ilvl="5" w:tplc="0409001B" w:tentative="1">
+      <w:start w:val="1"/>
+      <w:numFmt w:val="lowerRoman"/>
+      <w:lvlText w:val="%6."/>
+      <w:lvlJc w:val="right"/>
+      <w:pPr>
+        <w:ind w:left="2520" w:hanging="420"/>
+      </w:pPr>
+    </w:lvl>
+    <w:lvl w:ilvl="6" w:tplc="0409000F" w:tentative="1">
+      <w:start w:val="1"/>
+      <w:numFmt w:val="decimal"/>
+      <w:lvlText w:val="%7."/>
+      <w:lvlJc w:val="left"/>
+      <w:pPr>
+        <w:ind w:left="2940" w:hanging="420"/>
+      </w:pPr>
+    </w:lvl>
+    <w:lvl w:ilvl="7" w:tplc="04090019" w:tentative="1">
+      <w:start w:val="1"/>
+      <w:numFmt w:val="lowerLetter"/>
+      <w:lvlText w:val="%8)"/>
+      <w:lvlJc w:val="left"/>
+      <w:pPr>
+        <w:ind w:left="3360" w:hanging="420"/>
+      </w:pPr>
+    </w:lvl>
+    <w:lvl w:ilvl="8" w:tplc="0409001B" w:tentative="1">
+      <w:start w:val="1"/>
+      <w:numFmt w:val="lowerRoman"/>
+      <w:lvlText w:val="%9."/>
+      <w:lvlJc w:val="right"/>
+      <w:pPr>
+        <w:ind w:left="3780" w:hanging="420"/>
+      </w:pPr>
+    </w:lvl>
+  </w:abstractNum>
+  <w:abstractNum w:abstractNumId="2" w15:restartNumberingAfterBreak="0">
     <w:nsid w:val="132B1F6D"/>
     <w:multiLevelType w:val="hybridMultilevel"/>
     <w:tmpl w:val="96363C12"/>
@@ -3359,7 +3838,7 @@
       </w:pPr>
     </w:lvl>
   </w:abstractNum>
-  <w:abstractNum w:abstractNumId="2" w15:restartNumberingAfterBreak="0">
+  <w:abstractNum w:abstractNumId="3" w15:restartNumberingAfterBreak="0">
     <w:nsid w:val="35D9749B"/>
     <w:multiLevelType w:val="hybridMultilevel"/>
     <w:tmpl w:val="96363C12"/>
@@ -3448,7 +3927,7 @@
       </w:pPr>
     </w:lvl>
   </w:abstractNum>
-  <w:abstractNum w:abstractNumId="3" w15:restartNumberingAfterBreak="0">
+  <w:abstractNum w:abstractNumId="4" w15:restartNumberingAfterBreak="0">
     <w:nsid w:val="45EB01FF"/>
     <w:multiLevelType w:val="hybridMultilevel"/>
     <w:tmpl w:val="6C4058F8"/>
@@ -3537,7 +4016,7 @@
       </w:pPr>
     </w:lvl>
   </w:abstractNum>
-  <w:abstractNum w:abstractNumId="4" w15:restartNumberingAfterBreak="0">
+  <w:abstractNum w:abstractNumId="5" w15:restartNumberingAfterBreak="0">
     <w:nsid w:val="46032749"/>
     <w:multiLevelType w:val="hybridMultilevel"/>
     <w:tmpl w:val="96363C12"/>
@@ -3626,7 +4105,93 @@
       </w:pPr>
     </w:lvl>
   </w:abstractNum>
-  <w:abstractNum w:abstractNumId="5" w15:restartNumberingAfterBreak="0">
+  <w:abstractNum w:abstractNumId="6" w15:restartNumberingAfterBreak="0">
+    <w:nsid w:val="47DE58C6"/>
+    <w:multiLevelType w:val="hybridMultilevel"/>
+    <w:tmpl w:val="DCF437EE"/>
+    <w:lvl w:ilvl="0" w:tplc="0409000F">
+      <w:start w:val="1"/>
+      <w:numFmt w:val="decimal"/>
+      <w:lvlText w:val="%1."/>
+      <w:lvlJc w:val="left"/>
+      <w:pPr>
+        <w:ind w:left="420" w:hanging="420"/>
+      </w:pPr>
+    </w:lvl>
+    <w:lvl w:ilvl="1" w:tplc="04090019" w:tentative="1">
+      <w:start w:val="1"/>
+      <w:numFmt w:val="lowerLetter"/>
+      <w:lvlText w:val="%2)"/>
+      <w:lvlJc w:val="left"/>
+      <w:pPr>
+        <w:ind w:left="840" w:hanging="420"/>
+      </w:pPr>
+    </w:lvl>
+    <w:lvl w:ilvl="2" w:tplc="0409001B" w:tentative="1">
+      <w:start w:val="1"/>
+      <w:numFmt w:val="lowerRoman"/>
+      <w:lvlText w:val="%3."/>
+      <w:lvlJc w:val="right"/>
+      <w:pPr>
+        <w:ind w:left="1260" w:hanging="420"/>
+      </w:pPr>
+    </w:lvl>
+    <w:lvl w:ilvl="3" w:tplc="0409000F" w:tentative="1">
+      <w:start w:val="1"/>
+      <w:numFmt w:val="decimal"/>
+      <w:lvlText w:val="%4."/>
+      <w:lvlJc w:val="left"/>
+      <w:pPr>
+        <w:ind w:left="1680" w:hanging="420"/>
+      </w:pPr>
+    </w:lvl>
+    <w:lvl w:ilvl="4" w:tplc="04090019" w:tentative="1">
+      <w:start w:val="1"/>
+      <w:numFmt w:val="lowerLetter"/>
+      <w:lvlText w:val="%5)"/>
+      <w:lvlJc w:val="left"/>
+      <w:pPr>
+        <w:ind w:left="2100" w:hanging="420"/>
+      </w:pPr>
+    </w:lvl>
+    <w:lvl w:ilvl="5" w:tplc="0409001B" w:tentative="1">
+      <w:start w:val="1"/>
+      <w:numFmt w:val="lowerRoman"/>
+      <w:lvlText w:val="%6."/>
+      <w:lvlJc w:val="right"/>
+      <w:pPr>
+        <w:ind w:left="2520" w:hanging="420"/>
+      </w:pPr>
+    </w:lvl>
+    <w:lvl w:ilvl="6" w:tplc="0409000F" w:tentative="1">
+      <w:start w:val="1"/>
+      <w:numFmt w:val="decimal"/>
+      <w:lvlText w:val="%7."/>
+      <w:lvlJc w:val="left"/>
+      <w:pPr>
+        <w:ind w:left="2940" w:hanging="420"/>
+      </w:pPr>
+    </w:lvl>
+    <w:lvl w:ilvl="7" w:tplc="04090019" w:tentative="1">
+      <w:start w:val="1"/>
+      <w:numFmt w:val="lowerLetter"/>
+      <w:lvlText w:val="%8)"/>
+      <w:lvlJc w:val="left"/>
+      <w:pPr>
+        <w:ind w:left="3360" w:hanging="420"/>
+      </w:pPr>
+    </w:lvl>
+    <w:lvl w:ilvl="8" w:tplc="0409001B" w:tentative="1">
+      <w:start w:val="1"/>
+      <w:numFmt w:val="lowerRoman"/>
+      <w:lvlText w:val="%9."/>
+      <w:lvlJc w:val="right"/>
+      <w:pPr>
+        <w:ind w:left="3780" w:hanging="420"/>
+      </w:pPr>
+    </w:lvl>
+  </w:abstractNum>
+  <w:abstractNum w:abstractNumId="7" w15:restartNumberingAfterBreak="0">
     <w:nsid w:val="484F4ECC"/>
     <w:multiLevelType w:val="hybridMultilevel"/>
     <w:tmpl w:val="96363C12"/>
@@ -3715,7 +4280,7 @@
       </w:pPr>
     </w:lvl>
   </w:abstractNum>
-  <w:abstractNum w:abstractNumId="6" w15:restartNumberingAfterBreak="0">
+  <w:abstractNum w:abstractNumId="8" w15:restartNumberingAfterBreak="0">
     <w:nsid w:val="4A317878"/>
     <w:multiLevelType w:val="hybridMultilevel"/>
     <w:tmpl w:val="96363C12"/>
@@ -3804,7 +4369,95 @@
       </w:pPr>
     </w:lvl>
   </w:abstractNum>
-  <w:abstractNum w:abstractNumId="7" w15:restartNumberingAfterBreak="0">
+  <w:abstractNum w:abstractNumId="9" w15:restartNumberingAfterBreak="0">
+    <w:nsid w:val="669F2BBF"/>
+    <w:multiLevelType w:val="hybridMultilevel"/>
+    <w:tmpl w:val="014409C0"/>
+    <w:lvl w:ilvl="0" w:tplc="FFFFFFFF">
+      <w:numFmt w:val="decimal"/>
+      <w:lvlText w:val="%1."/>
+      <w:lvlJc w:val="left"/>
+      <w:pPr>
+        <w:ind w:left="420" w:hanging="420"/>
+      </w:pPr>
+      <w:rPr>
+        <w:rFonts w:hint="eastAsia"/>
+      </w:rPr>
+    </w:lvl>
+    <w:lvl w:ilvl="1" w:tplc="FFFFFFFF" w:tentative="1">
+      <w:start w:val="1"/>
+      <w:numFmt w:val="lowerLetter"/>
+      <w:lvlText w:val="%2)"/>
+      <w:lvlJc w:val="left"/>
+      <w:pPr>
+        <w:ind w:left="840" w:hanging="420"/>
+      </w:pPr>
+    </w:lvl>
+    <w:lvl w:ilvl="2" w:tplc="FFFFFFFF" w:tentative="1">
+      <w:start w:val="1"/>
+      <w:numFmt w:val="lowerRoman"/>
+      <w:lvlText w:val="%3."/>
+      <w:lvlJc w:val="right"/>
+      <w:pPr>
+        <w:ind w:left="1260" w:hanging="420"/>
+      </w:pPr>
+    </w:lvl>
+    <w:lvl w:ilvl="3" w:tplc="FFFFFFFF" w:tentative="1">
+      <w:start w:val="1"/>
+      <w:numFmt w:val="decimal"/>
+      <w:lvlText w:val="%4."/>
+      <w:lvlJc w:val="left"/>
+      <w:pPr>
+        <w:ind w:left="1680" w:hanging="420"/>
+      </w:pPr>
+    </w:lvl>
+    <w:lvl w:ilvl="4" w:tplc="FFFFFFFF" w:tentative="1">
+      <w:start w:val="1"/>
+      <w:numFmt w:val="lowerLetter"/>
+      <w:lvlText w:val="%5)"/>
+      <w:lvlJc w:val="left"/>
+      <w:pPr>
+        <w:ind w:left="2100" w:hanging="420"/>
+      </w:pPr>
+    </w:lvl>
+    <w:lvl w:ilvl="5" w:tplc="FFFFFFFF" w:tentative="1">
+      <w:start w:val="1"/>
+      <w:numFmt w:val="lowerRoman"/>
+      <w:lvlText w:val="%6."/>
+      <w:lvlJc w:val="right"/>
+      <w:pPr>
+        <w:ind w:left="2520" w:hanging="420"/>
+      </w:pPr>
+    </w:lvl>
+    <w:lvl w:ilvl="6" w:tplc="FFFFFFFF" w:tentative="1">
+      <w:start w:val="1"/>
+      <w:numFmt w:val="decimal"/>
+      <w:lvlText w:val="%7."/>
+      <w:lvlJc w:val="left"/>
+      <w:pPr>
+        <w:ind w:left="2940" w:hanging="420"/>
+      </w:pPr>
+    </w:lvl>
+    <w:lvl w:ilvl="7" w:tplc="FFFFFFFF" w:tentative="1">
+      <w:start w:val="1"/>
+      <w:numFmt w:val="lowerLetter"/>
+      <w:lvlText w:val="%8)"/>
+      <w:lvlJc w:val="left"/>
+      <w:pPr>
+        <w:ind w:left="3360" w:hanging="420"/>
+      </w:pPr>
+    </w:lvl>
+    <w:lvl w:ilvl="8" w:tplc="FFFFFFFF" w:tentative="1">
+      <w:start w:val="1"/>
+      <w:numFmt w:val="lowerRoman"/>
+      <w:lvlText w:val="%9."/>
+      <w:lvlJc w:val="right"/>
+      <w:pPr>
+        <w:ind w:left="3780" w:hanging="420"/>
+      </w:pPr>
+    </w:lvl>
+  </w:abstractNum>
+  <w:abstractNum w:abstractNumId="10" w15:restartNumberingAfterBreak="0">
     <w:nsid w:val="66FE7B1A"/>
     <w:multiLevelType w:val="hybridMultilevel"/>
     <w:tmpl w:val="96363C12"/>
@@ -3893,7 +4546,7 @@
       </w:pPr>
     </w:lvl>
   </w:abstractNum>
-  <w:abstractNum w:abstractNumId="8" w15:restartNumberingAfterBreak="0">
+  <w:abstractNum w:abstractNumId="11" w15:restartNumberingAfterBreak="0">
     <w:nsid w:val="77485F7B"/>
     <w:multiLevelType w:val="hybridMultilevel"/>
     <w:tmpl w:val="96363C12"/>
@@ -3982,7 +4635,7 @@
       </w:pPr>
     </w:lvl>
   </w:abstractNum>
-  <w:abstractNum w:abstractNumId="9" w15:restartNumberingAfterBreak="0">
+  <w:abstractNum w:abstractNumId="12" w15:restartNumberingAfterBreak="0">
     <w:nsid w:val="7AFB3A56"/>
     <w:multiLevelType w:val="hybridMultilevel"/>
     <w:tmpl w:val="8B8264D6"/>
@@ -4074,34 +4727,43 @@
     </w:lvl>
   </w:abstractNum>
   <w:num w:numId="1">
+    <w:abstractNumId w:val="10"/>
+  </w:num>
+  <w:num w:numId="2">
+    <w:abstractNumId w:val="2"/>
+  </w:num>
+  <w:num w:numId="3">
+    <w:abstractNumId w:val="3"/>
+  </w:num>
+  <w:num w:numId="4">
     <w:abstractNumId w:val="7"/>
   </w:num>
-  <w:num w:numId="2">
-    <w:abstractNumId w:val="1"/>
+  <w:num w:numId="5">
+    <w:abstractNumId w:val="11"/>
   </w:num>
-  <w:num w:numId="3">
-    <w:abstractNumId w:val="2"/>
+  <w:num w:numId="6">
+    <w:abstractNumId w:val="4"/>
   </w:num>
-  <w:num w:numId="4">
-    <w:abstractNumId w:val="5"/>
-  </w:num>
-  <w:num w:numId="5">
+  <w:num w:numId="7">
     <w:abstractNumId w:val="8"/>
   </w:num>
-  <w:num w:numId="6">
-    <w:abstractNumId w:val="3"/>
-  </w:num>
-  <w:num w:numId="7">
-    <w:abstractNumId w:val="6"/>
-  </w:num>
   <w:num w:numId="8">
-    <w:abstractNumId w:val="9"/>
+    <w:abstractNumId w:val="12"/>
   </w:num>
   <w:num w:numId="9">
     <w:abstractNumId w:val="0"/>
   </w:num>
   <w:num w:numId="10">
-    <w:abstractNumId w:val="4"/>
+    <w:abstractNumId w:val="5"/>
+  </w:num>
+  <w:num w:numId="11">
+    <w:abstractNumId w:val="6"/>
+  </w:num>
+  <w:num w:numId="12">
+    <w:abstractNumId w:val="1"/>
+  </w:num>
+  <w:num w:numId="13">
+    <w:abstractNumId w:val="9"/>
   </w:num>
 </w:numbering>
 </file>

</xml_diff>